<commit_message>
all functionality is done
</commit_message>
<xml_diff>
--- a/public/doc/input/skj.docx
+++ b/public/doc/input/skj.docx
@@ -867,7 +867,23 @@
                 <w:sz w:val="24"/>
                 <w:szCs w:val="24"/>
               </w:rPr>
-              <w:t>{type}</w:t>
+              <w:t>{</w:t>
+            </w:r>
+            <w:r>
+              <w:rPr>
+                <w:rFonts w:ascii="Times New Roman" w:hAnsi="Times New Roman" w:cs="Times New Roman"/>
+                <w:sz w:val="24"/>
+                <w:szCs w:val="24"/>
+              </w:rPr>
+              <w:t>vehicle</w:t>
+            </w:r>
+            <w:r>
+              <w:rPr>
+                <w:rFonts w:ascii="Times New Roman" w:hAnsi="Times New Roman" w:cs="Times New Roman"/>
+                <w:sz w:val="24"/>
+                <w:szCs w:val="24"/>
+              </w:rPr>
+              <w:t>}</w:t>
             </w:r>
           </w:p>
         </w:tc>

</xml_diff>